<commit_message>
feature: finalizando checkbox, termos e politica
</commit_message>
<xml_diff>
--- a/docs/POLÍTICA DE PRIVACIDADE.docx
+++ b/docs/POLÍTICA DE PRIVACIDADE.docx
@@ -1,6 +1,6 @@
 
 <file path=word/document.xml><?xml version="1.0" encoding="utf-8"?>
-<w:document xmlns:wpc="http://schemas.microsoft.com/office/word/2010/wordprocessingCanvas" xmlns:cx="http://schemas.microsoft.com/office/drawing/2014/chartex" xmlns:cx1="http://schemas.microsoft.com/office/drawing/2015/9/8/chartex" xmlns:cx2="http://schemas.microsoft.com/office/drawing/2015/10/21/chartex" xmlns:cx3="http://schemas.microsoft.com/office/drawing/2016/5/9/chartex" xmlns:cx4="http://schemas.microsoft.com/office/drawing/2016/5/10/chartex" xmlns:cx5="http://schemas.microsoft.com/office/drawing/2016/5/11/chartex" xmlns:cx6="http://schemas.microsoft.com/office/drawing/2016/5/12/chartex" xmlns:cx7="http://schemas.microsoft.com/office/drawing/2016/5/13/chartex" xmlns:cx8="http://schemas.microsoft.com/office/drawing/2016/5/14/chartex" xmlns:mc="http://schemas.openxmlformats.org/markup-compatibility/2006" xmlns:aink="http://schemas.microsoft.com/office/drawing/2016/ink" xmlns:am3d="http://schemas.microsoft.com/office/drawing/2017/model3d" xmlns:o="urn:schemas-microsoft-com:office:office" xmlns:oel="http://schemas.microsoft.com/office/2019/extlst" xmlns:r="http://schemas.openxmlformats.org/officeDocument/2006/relationships" xmlns:m="http://schemas.openxmlformats.org/officeDocument/2006/math" xmlns:v="urn:schemas-microsoft-com:vml" xmlns:wp14="http://schemas.microsoft.com/office/word/2010/wordprocessingDrawing" xmlns:wp="http://schemas.openxmlformats.org/drawingml/2006/wordprocessingDrawing" xmlns:w10="urn:schemas-microsoft-com:office:word" xmlns:w="http://schemas.openxmlformats.org/wordprocessingml/2006/main" xmlns:w14="http://schemas.microsoft.com/office/word/2010/wordml" xmlns:w15="http://schemas.microsoft.com/office/word/2012/wordml" xmlns:w16cex="http://schemas.microsoft.com/office/word/2018/wordml/cex" xmlns:w16cid="http://schemas.microsoft.com/office/word/2016/wordml/cid" xmlns:w16="http://schemas.microsoft.com/office/word/2018/wordml" xmlns:w16sdtdh="http://schemas.microsoft.com/office/word/2020/wordml/sdtdatahash" xmlns:w16se="http://schemas.microsoft.com/office/word/2015/wordml/symex" xmlns:wpg="http://schemas.microsoft.com/office/word/2010/wordprocessingGroup" xmlns:wpi="http://schemas.microsoft.com/office/word/2010/wordprocessingInk" xmlns:wne="http://schemas.microsoft.com/office/word/2006/wordml" xmlns:wps="http://schemas.microsoft.com/office/word/2010/wordprocessingShape" mc:Ignorable="w14 w15 w16se w16cid w16 w16cex w16sdtdh wp14">
+<w:document xmlns:wpc="http://schemas.microsoft.com/office/word/2010/wordprocessingCanvas" xmlns:mc="http://schemas.openxmlformats.org/markup-compatibility/2006" xmlns:o="urn:schemas-microsoft-com:office:office" xmlns:r="http://schemas.openxmlformats.org/officeDocument/2006/relationships" xmlns:m="http://schemas.openxmlformats.org/officeDocument/2006/math" xmlns:v="urn:schemas-microsoft-com:vml" xmlns:wp14="http://schemas.microsoft.com/office/word/2010/wordprocessingDrawing" xmlns:wp="http://schemas.openxmlformats.org/drawingml/2006/wordprocessingDrawing" xmlns:w10="urn:schemas-microsoft-com:office:word" xmlns:w="http://schemas.openxmlformats.org/wordprocessingml/2006/main" xmlns:w14="http://schemas.microsoft.com/office/word/2010/wordml" xmlns:w15="http://schemas.microsoft.com/office/word/2012/wordml" xmlns:wpg="http://schemas.microsoft.com/office/word/2010/wordprocessingGroup" xmlns:wpi="http://schemas.microsoft.com/office/word/2010/wordprocessingInk" xmlns:wne="http://schemas.microsoft.com/office/word/2006/wordml" xmlns:wps="http://schemas.microsoft.com/office/word/2010/wordprocessingShape" mc:Ignorable="w14 w15 wp14">
   <w:body>
     <w:p>
       <w:pPr>
@@ -21,6 +21,7 @@
     </w:p>
     <w:p>
       <w:pPr>
+        <w:jc w:val="both"/>
         <w:rPr>
           <w:lang w:eastAsia="pt-BR"/>
         </w:rPr>
@@ -30,6 +31,7 @@
       <w:pPr>
         <w:shd w:val="clear" w:color="auto" w:fill="FFFFFF"/>
         <w:spacing w:after="100" w:afterAutospacing="1" w:line="360" w:lineRule="atLeast"/>
+        <w:jc w:val="both"/>
         <w:rPr>
           <w:rFonts w:ascii="Arial" w:eastAsia="Times New Roman" w:hAnsi="Arial" w:cs="Arial"/>
           <w:color w:val="000000" w:themeColor="text1"/>
@@ -52,45 +54,20 @@
           <w:lang w:eastAsia="pt-BR"/>
           <w14:ligatures w14:val="none"/>
         </w:rPr>
-        <w:t xml:space="preserve">No Grupo </w:t>
-      </w:r>
-      <w:r>
-        <w:rPr>
-          <w:rFonts w:ascii="Arial" w:eastAsia="Times New Roman" w:hAnsi="Arial" w:cs="Arial"/>
-          <w:color w:val="000000" w:themeColor="text1"/>
-          <w:spacing w:val="5"/>
-          <w:kern w:val="0"/>
-          <w:sz w:val="24"/>
-          <w:szCs w:val="24"/>
-          <w:lang w:eastAsia="pt-BR"/>
-          <w14:ligatures w14:val="none"/>
-        </w:rPr>
-        <w:t xml:space="preserve">FATECH, </w:t>
-      </w:r>
-      <w:r>
-        <w:rPr>
-          <w:rFonts w:ascii="Arial" w:eastAsia="Times New Roman" w:hAnsi="Arial" w:cs="Arial"/>
-          <w:color w:val="000000" w:themeColor="text1"/>
-          <w:spacing w:val="5"/>
-          <w:kern w:val="0"/>
-          <w:sz w:val="24"/>
-          <w:szCs w:val="24"/>
-          <w:lang w:eastAsia="pt-BR"/>
-          <w14:ligatures w14:val="none"/>
-        </w:rPr>
-        <w:t>buscamos proporcionar a melhor experiência para garantir que você desfrute ao máximo dos nossos serviços. E, para isso, a sua privacidade e a segurança dos seus dados pessoais são e sempre serão muito importantes para nós.</w:t>
+        <w:t>No Grupo FATECH, buscamos proporcionar a melhor experiência para garantir que você desfrute ao máximo dos nossos serviços. E, para isso, a sua privacidade e a segurança dos seus dados pessoais são e sempre serão muito importantes para nós.</w:t>
       </w:r>
     </w:p>
     <w:p>
       <w:pPr>
         <w:shd w:val="clear" w:color="auto" w:fill="FFFFFF"/>
         <w:spacing w:after="300" w:line="360" w:lineRule="atLeast"/>
+        <w:jc w:val="both"/>
         <w:outlineLvl w:val="3"/>
         <w:rPr>
           <w:rFonts w:ascii="Arial" w:eastAsia="Times New Roman" w:hAnsi="Arial" w:cs="Arial"/>
           <w:b/>
           <w:bCs/>
-          <w:color w:val="4B4E5C"/>
+          <w:color w:val="4472C4" w:themeColor="accent1"/>
           <w:spacing w:val="5"/>
           <w:kern w:val="0"/>
           <w:sz w:val="30"/>
@@ -104,7 +81,7 @@
           <w:rFonts w:ascii="Arial" w:eastAsia="Times New Roman" w:hAnsi="Arial" w:cs="Arial"/>
           <w:b/>
           <w:bCs/>
-          <w:color w:val="4B4E5C"/>
+          <w:color w:val="4472C4" w:themeColor="accent1"/>
           <w:spacing w:val="5"/>
           <w:kern w:val="0"/>
           <w:sz w:val="30"/>
@@ -112,14 +89,15 @@
           <w:lang w:eastAsia="pt-BR"/>
           <w14:ligatures w14:val="none"/>
         </w:rPr>
-        <w:t>1. Sobre as informações coletadas e tratadas pel</w:t>
-      </w:r>
+        <w:t xml:space="preserve">1. Sobre as informações coletadas e tratadas pela </w:t>
+      </w:r>
+      <w:proofErr w:type="spellStart"/>
       <w:r>
         <w:rPr>
           <w:rFonts w:ascii="Arial" w:eastAsia="Times New Roman" w:hAnsi="Arial" w:cs="Arial"/>
           <w:b/>
           <w:bCs/>
-          <w:color w:val="4B4E5C"/>
+          <w:color w:val="4472C4" w:themeColor="accent1"/>
           <w:spacing w:val="5"/>
           <w:kern w:val="0"/>
           <w:sz w:val="30"/>
@@ -127,13 +105,15 @@
           <w:lang w:eastAsia="pt-BR"/>
           <w14:ligatures w14:val="none"/>
         </w:rPr>
-        <w:t>a Fatech</w:t>
-      </w:r>
+        <w:t>Fatech</w:t>
+      </w:r>
+      <w:proofErr w:type="spellEnd"/>
     </w:p>
     <w:p>
       <w:pPr>
         <w:shd w:val="clear" w:color="auto" w:fill="FFFFFF"/>
         <w:spacing w:after="100" w:afterAutospacing="1" w:line="300" w:lineRule="atLeast"/>
+        <w:jc w:val="both"/>
         <w:rPr>
           <w:rFonts w:ascii="Arial" w:eastAsia="Times New Roman" w:hAnsi="Arial" w:cs="Arial"/>
           <w:color w:val="000000" w:themeColor="text1"/>
@@ -195,20 +175,63 @@
           <w:lang w:eastAsia="pt-BR"/>
           <w14:ligatures w14:val="none"/>
         </w:rPr>
-        <w:t xml:space="preserve">, problemas técnicos ou de segurança nos processos de identificação e autenticação, e até mesmo a melhoria de serviços e da sua experiência. Dentre os dados coletados, </w:t>
-      </w:r>
-      <w:r>
-        <w:rPr>
-          <w:rFonts w:ascii="Arial" w:eastAsia="Times New Roman" w:hAnsi="Arial" w:cs="Arial"/>
-          <w:color w:val="000000" w:themeColor="text1"/>
-          <w:spacing w:val="5"/>
-          <w:kern w:val="0"/>
-          <w:sz w:val="24"/>
-          <w:szCs w:val="24"/>
-          <w:lang w:eastAsia="pt-BR"/>
-          <w14:ligatures w14:val="none"/>
-        </w:rPr>
-        <w:t xml:space="preserve">a Fatech </w:t>
+        <w:t>, problemas técnicos ou de segurança nos processos de identificação e autenticação</w:t>
+      </w:r>
+      <w:bookmarkStart w:id="0" w:name="_GoBack"/>
+      <w:bookmarkEnd w:id="0"/>
+      <w:r>
+        <w:rPr>
+          <w:rFonts w:ascii="Arial" w:eastAsia="Times New Roman" w:hAnsi="Arial" w:cs="Arial"/>
+          <w:color w:val="000000" w:themeColor="text1"/>
+          <w:spacing w:val="5"/>
+          <w:kern w:val="0"/>
+          <w:sz w:val="24"/>
+          <w:szCs w:val="24"/>
+          <w:lang w:eastAsia="pt-BR"/>
+          <w14:ligatures w14:val="none"/>
+        </w:rPr>
+        <w:t xml:space="preserve">, e até mesmo a melhoria de serviços e da sua experiência. Dentre os dados coletados, </w:t>
+      </w:r>
+      <w:r>
+        <w:rPr>
+          <w:rFonts w:ascii="Arial" w:eastAsia="Times New Roman" w:hAnsi="Arial" w:cs="Arial"/>
+          <w:color w:val="000000" w:themeColor="text1"/>
+          <w:spacing w:val="5"/>
+          <w:kern w:val="0"/>
+          <w:sz w:val="24"/>
+          <w:szCs w:val="24"/>
+          <w:lang w:eastAsia="pt-BR"/>
+          <w14:ligatures w14:val="none"/>
+        </w:rPr>
+        <w:t xml:space="preserve">a </w:t>
+      </w:r>
+      <w:proofErr w:type="spellStart"/>
+      <w:r>
+        <w:rPr>
+          <w:rFonts w:ascii="Arial" w:eastAsia="Times New Roman" w:hAnsi="Arial" w:cs="Arial"/>
+          <w:color w:val="000000" w:themeColor="text1"/>
+          <w:spacing w:val="5"/>
+          <w:kern w:val="0"/>
+          <w:sz w:val="24"/>
+          <w:szCs w:val="24"/>
+          <w:lang w:eastAsia="pt-BR"/>
+          <w14:ligatures w14:val="none"/>
+        </w:rPr>
+        <w:t>Fatech</w:t>
+      </w:r>
+      <w:proofErr w:type="spellEnd"/>
+      <w:r>
+        <w:rPr>
+          <w:rFonts w:ascii="Arial" w:eastAsia="Times New Roman" w:hAnsi="Arial" w:cs="Arial"/>
+          <w:color w:val="000000" w:themeColor="text1"/>
+          <w:spacing w:val="5"/>
+          <w:kern w:val="0"/>
+          <w:sz w:val="24"/>
+          <w:szCs w:val="24"/>
+          <w:lang w:eastAsia="pt-BR"/>
+          <w14:ligatures w14:val="none"/>
+        </w:rPr>
+        <w:t xml:space="preserve"> </w:t>
       </w:r>
       <w:r>
         <w:rPr>
@@ -228,12 +251,13 @@
       <w:pPr>
         <w:shd w:val="clear" w:color="auto" w:fill="FFFFFF"/>
         <w:spacing w:after="300" w:line="360" w:lineRule="atLeast"/>
+        <w:jc w:val="both"/>
         <w:outlineLvl w:val="3"/>
         <w:rPr>
           <w:rFonts w:ascii="Arial" w:eastAsia="Times New Roman" w:hAnsi="Arial" w:cs="Arial"/>
           <w:b/>
           <w:bCs/>
-          <w:color w:val="4B4E5C"/>
+          <w:color w:val="4472C4" w:themeColor="accent1"/>
           <w:spacing w:val="5"/>
           <w:kern w:val="0"/>
           <w:sz w:val="30"/>
@@ -247,7 +271,7 @@
           <w:rFonts w:ascii="Arial" w:eastAsia="Times New Roman" w:hAnsi="Arial" w:cs="Arial"/>
           <w:b/>
           <w:bCs/>
-          <w:color w:val="4B4E5C"/>
+          <w:color w:val="4472C4" w:themeColor="accent1"/>
           <w:spacing w:val="5"/>
           <w:kern w:val="0"/>
           <w:sz w:val="30"/>
@@ -262,6 +286,7 @@
       <w:pPr>
         <w:shd w:val="clear" w:color="auto" w:fill="FFFFFF"/>
         <w:spacing w:after="100" w:afterAutospacing="1" w:line="300" w:lineRule="atLeast"/>
+        <w:jc w:val="both"/>
         <w:rPr>
           <w:rFonts w:ascii="Arial" w:eastAsia="Times New Roman" w:hAnsi="Arial" w:cs="Arial"/>
           <w:color w:val="000000" w:themeColor="text1"/>
@@ -291,6 +316,7 @@
       <w:pPr>
         <w:shd w:val="clear" w:color="auto" w:fill="FFFFFF"/>
         <w:spacing w:after="100" w:afterAutospacing="1" w:line="300" w:lineRule="atLeast"/>
+        <w:jc w:val="both"/>
         <w:rPr>
           <w:rFonts w:ascii="Arial" w:eastAsia="Times New Roman" w:hAnsi="Arial" w:cs="Arial"/>
           <w:color w:val="000000" w:themeColor="text1"/>
@@ -346,12 +372,13 @@
       <w:pPr>
         <w:shd w:val="clear" w:color="auto" w:fill="FFFFFF"/>
         <w:spacing w:after="300" w:line="360" w:lineRule="atLeast"/>
+        <w:jc w:val="both"/>
         <w:outlineLvl w:val="3"/>
         <w:rPr>
           <w:rFonts w:ascii="Arial" w:eastAsia="Times New Roman" w:hAnsi="Arial" w:cs="Arial"/>
           <w:b/>
           <w:bCs/>
-          <w:color w:val="4B4E5C"/>
+          <w:color w:val="4472C4" w:themeColor="accent1"/>
           <w:spacing w:val="5"/>
           <w:kern w:val="0"/>
           <w:sz w:val="30"/>
@@ -365,7 +392,7 @@
           <w:rFonts w:ascii="Arial" w:eastAsia="Times New Roman" w:hAnsi="Arial" w:cs="Arial"/>
           <w:b/>
           <w:bCs/>
-          <w:color w:val="4B4E5C"/>
+          <w:color w:val="4472C4" w:themeColor="accent1"/>
           <w:spacing w:val="5"/>
           <w:kern w:val="0"/>
           <w:sz w:val="30"/>
@@ -380,6 +407,7 @@
       <w:pPr>
         <w:shd w:val="clear" w:color="auto" w:fill="FFFFFF"/>
         <w:spacing w:after="100" w:afterAutospacing="1" w:line="300" w:lineRule="atLeast"/>
+        <w:jc w:val="both"/>
         <w:rPr>
           <w:rFonts w:ascii="Arial" w:eastAsia="Times New Roman" w:hAnsi="Arial" w:cs="Arial"/>
           <w:color w:val="000000" w:themeColor="text1"/>
@@ -415,7 +443,35 @@
           <w:lang w:eastAsia="pt-BR"/>
           <w14:ligatures w14:val="none"/>
         </w:rPr>
-        <w:t xml:space="preserve">a Fatech </w:t>
+        <w:t xml:space="preserve">a </w:t>
+      </w:r>
+      <w:proofErr w:type="spellStart"/>
+      <w:r>
+        <w:rPr>
+          <w:rFonts w:ascii="Arial" w:eastAsia="Times New Roman" w:hAnsi="Arial" w:cs="Arial"/>
+          <w:color w:val="000000" w:themeColor="text1"/>
+          <w:spacing w:val="5"/>
+          <w:kern w:val="0"/>
+          <w:sz w:val="24"/>
+          <w:szCs w:val="24"/>
+          <w:lang w:eastAsia="pt-BR"/>
+          <w14:ligatures w14:val="none"/>
+        </w:rPr>
+        <w:t>Fatech</w:t>
+      </w:r>
+      <w:proofErr w:type="spellEnd"/>
+      <w:r>
+        <w:rPr>
+          <w:rFonts w:ascii="Arial" w:eastAsia="Times New Roman" w:hAnsi="Arial" w:cs="Arial"/>
+          <w:color w:val="000000" w:themeColor="text1"/>
+          <w:spacing w:val="5"/>
+          <w:kern w:val="0"/>
+          <w:sz w:val="24"/>
+          <w:szCs w:val="24"/>
+          <w:lang w:eastAsia="pt-BR"/>
+          <w14:ligatures w14:val="none"/>
+        </w:rPr>
+        <w:t xml:space="preserve"> </w:t>
       </w:r>
       <w:r>
         <w:rPr>
@@ -487,12 +543,13 @@
       <w:pPr>
         <w:shd w:val="clear" w:color="auto" w:fill="FFFFFF"/>
         <w:spacing w:after="300" w:line="360" w:lineRule="atLeast"/>
+        <w:jc w:val="both"/>
         <w:outlineLvl w:val="3"/>
         <w:rPr>
           <w:rFonts w:ascii="Arial" w:eastAsia="Times New Roman" w:hAnsi="Arial" w:cs="Arial"/>
           <w:b/>
           <w:bCs/>
-          <w:color w:val="4B4E5C"/>
+          <w:color w:val="4472C4" w:themeColor="accent1"/>
           <w:spacing w:val="5"/>
           <w:kern w:val="0"/>
           <w:sz w:val="30"/>
@@ -506,7 +563,7 @@
           <w:rFonts w:ascii="Arial" w:eastAsia="Times New Roman" w:hAnsi="Arial" w:cs="Arial"/>
           <w:b/>
           <w:bCs/>
-          <w:color w:val="4B4E5C"/>
+          <w:color w:val="4472C4" w:themeColor="accent1"/>
           <w:spacing w:val="5"/>
           <w:kern w:val="0"/>
           <w:sz w:val="30"/>
@@ -521,6 +578,7 @@
       <w:pPr>
         <w:shd w:val="clear" w:color="auto" w:fill="FFFFFF"/>
         <w:spacing w:after="100" w:afterAutospacing="1" w:line="300" w:lineRule="atLeast"/>
+        <w:jc w:val="both"/>
         <w:rPr>
           <w:rFonts w:ascii="Arial" w:eastAsia="Times New Roman" w:hAnsi="Arial" w:cs="Arial"/>
           <w:color w:val="000000" w:themeColor="text1"/>
@@ -556,20 +614,76 @@
           <w:lang w:eastAsia="pt-BR"/>
           <w14:ligatures w14:val="none"/>
         </w:rPr>
-        <w:t xml:space="preserve"> Fatech </w:t>
-      </w:r>
-      <w:r>
-        <w:rPr>
-          <w:rFonts w:ascii="Arial" w:eastAsia="Times New Roman" w:hAnsi="Arial" w:cs="Arial"/>
-          <w:color w:val="000000" w:themeColor="text1"/>
-          <w:spacing w:val="5"/>
-          <w:kern w:val="0"/>
-          <w:sz w:val="24"/>
-          <w:szCs w:val="24"/>
-          <w:lang w:eastAsia="pt-BR"/>
-          <w14:ligatures w14:val="none"/>
-        </w:rPr>
-        <w:t xml:space="preserve">conforme direitos previstos na Lei: confirmação da existência de tratamento, acesso aos dados pessoais, correção dos dados incompletos, inexatos ou desatualizados, anonimização, bloqueio ou eliminação dos dados, portabilidade dos dados pessoais, informações sobre o compartilhamento dos dados pessoais, informação sobre a possibilidade de não fornecer consentimento, bem como de ser informado sobre as </w:t>
+        <w:t xml:space="preserve"> </w:t>
+      </w:r>
+      <w:proofErr w:type="spellStart"/>
+      <w:r>
+        <w:rPr>
+          <w:rFonts w:ascii="Arial" w:eastAsia="Times New Roman" w:hAnsi="Arial" w:cs="Arial"/>
+          <w:color w:val="000000" w:themeColor="text1"/>
+          <w:spacing w:val="5"/>
+          <w:kern w:val="0"/>
+          <w:sz w:val="24"/>
+          <w:szCs w:val="24"/>
+          <w:lang w:eastAsia="pt-BR"/>
+          <w14:ligatures w14:val="none"/>
+        </w:rPr>
+        <w:t>Fatech</w:t>
+      </w:r>
+      <w:proofErr w:type="spellEnd"/>
+      <w:r>
+        <w:rPr>
+          <w:rFonts w:ascii="Arial" w:eastAsia="Times New Roman" w:hAnsi="Arial" w:cs="Arial"/>
+          <w:color w:val="000000" w:themeColor="text1"/>
+          <w:spacing w:val="5"/>
+          <w:kern w:val="0"/>
+          <w:sz w:val="24"/>
+          <w:szCs w:val="24"/>
+          <w:lang w:eastAsia="pt-BR"/>
+          <w14:ligatures w14:val="none"/>
+        </w:rPr>
+        <w:t xml:space="preserve"> </w:t>
+      </w:r>
+      <w:r>
+        <w:rPr>
+          <w:rFonts w:ascii="Arial" w:eastAsia="Times New Roman" w:hAnsi="Arial" w:cs="Arial"/>
+          <w:color w:val="000000" w:themeColor="text1"/>
+          <w:spacing w:val="5"/>
+          <w:kern w:val="0"/>
+          <w:sz w:val="24"/>
+          <w:szCs w:val="24"/>
+          <w:lang w:eastAsia="pt-BR"/>
+          <w14:ligatures w14:val="none"/>
+        </w:rPr>
+        <w:t xml:space="preserve">conforme direitos previstos na Lei: confirmação da existência de tratamento, acesso aos dados pessoais, correção dos dados incompletos, inexatos ou desatualizados, </w:t>
+      </w:r>
+      <w:proofErr w:type="spellStart"/>
+      <w:r>
+        <w:rPr>
+          <w:rFonts w:ascii="Arial" w:eastAsia="Times New Roman" w:hAnsi="Arial" w:cs="Arial"/>
+          <w:color w:val="000000" w:themeColor="text1"/>
+          <w:spacing w:val="5"/>
+          <w:kern w:val="0"/>
+          <w:sz w:val="24"/>
+          <w:szCs w:val="24"/>
+          <w:lang w:eastAsia="pt-BR"/>
+          <w14:ligatures w14:val="none"/>
+        </w:rPr>
+        <w:t>anonimização</w:t>
+      </w:r>
+      <w:proofErr w:type="spellEnd"/>
+      <w:r>
+        <w:rPr>
+          <w:rFonts w:ascii="Arial" w:eastAsia="Times New Roman" w:hAnsi="Arial" w:cs="Arial"/>
+          <w:color w:val="000000" w:themeColor="text1"/>
+          <w:spacing w:val="5"/>
+          <w:kern w:val="0"/>
+          <w:sz w:val="24"/>
+          <w:szCs w:val="24"/>
+          <w:lang w:eastAsia="pt-BR"/>
+          <w14:ligatures w14:val="none"/>
+        </w:rPr>
+        <w:t xml:space="preserve">, bloqueio ou eliminação dos dados, portabilidade dos dados pessoais, informações sobre o compartilhamento dos dados pessoais, informação sobre a possibilidade de não fornecer consentimento, bem como de ser informado sobre as consequências, em </w:t>
       </w:r>
       <w:r>
         <w:rPr>
@@ -583,19 +697,20 @@
           <w14:ligatures w14:val="none"/>
         </w:rPr>
         <w:lastRenderedPageBreak/>
-        <w:t>consequências, em caso de negativa, revogação do consentimento, oposição ao tratamento dos dados pessoais, revisão de decisões tomadas unicamente com base em tratamento automatizado de dados pessoais que afetem os interesses dos titulares de dados.</w:t>
+        <w:t>caso de negativa, revogação do consentimento, oposição ao tratamento dos dados pessoais, revisão de decisões tomadas unicamente com base em tratamento automatizado de dados pessoais que afetem os interesses dos titulares de dados.</w:t>
       </w:r>
     </w:p>
     <w:p>
       <w:pPr>
         <w:shd w:val="clear" w:color="auto" w:fill="FFFFFF"/>
         <w:spacing w:after="300" w:line="360" w:lineRule="atLeast"/>
+        <w:jc w:val="both"/>
         <w:outlineLvl w:val="3"/>
         <w:rPr>
           <w:rFonts w:ascii="Arial" w:eastAsia="Times New Roman" w:hAnsi="Arial" w:cs="Arial"/>
           <w:b/>
           <w:bCs/>
-          <w:color w:val="4B4E5C"/>
+          <w:color w:val="4472C4" w:themeColor="accent1"/>
           <w:spacing w:val="5"/>
           <w:kern w:val="0"/>
           <w:sz w:val="30"/>
@@ -609,7 +724,7 @@
           <w:rFonts w:ascii="Arial" w:eastAsia="Times New Roman" w:hAnsi="Arial" w:cs="Arial"/>
           <w:b/>
           <w:bCs/>
-          <w:color w:val="4B4E5C"/>
+          <w:color w:val="4472C4" w:themeColor="accent1"/>
           <w:spacing w:val="5"/>
           <w:kern w:val="0"/>
           <w:sz w:val="30"/>
@@ -624,6 +739,7 @@
       <w:pPr>
         <w:shd w:val="clear" w:color="auto" w:fill="FFFFFF"/>
         <w:spacing w:after="100" w:afterAutospacing="1" w:line="300" w:lineRule="atLeast"/>
+        <w:jc w:val="both"/>
         <w:rPr>
           <w:rFonts w:ascii="Arial" w:eastAsia="Times New Roman" w:hAnsi="Arial" w:cs="Arial"/>
           <w:color w:val="000000" w:themeColor="text1"/>
@@ -646,8 +762,23 @@
           <w:lang w:eastAsia="pt-BR"/>
           <w14:ligatures w14:val="none"/>
         </w:rPr>
-        <w:t>A Fatech</w:t>
-      </w:r>
+        <w:t xml:space="preserve">A </w:t>
+      </w:r>
+      <w:proofErr w:type="spellStart"/>
+      <w:r>
+        <w:rPr>
+          <w:rFonts w:ascii="Arial" w:eastAsia="Times New Roman" w:hAnsi="Arial" w:cs="Arial"/>
+          <w:color w:val="000000" w:themeColor="text1"/>
+          <w:spacing w:val="5"/>
+          <w:kern w:val="0"/>
+          <w:sz w:val="24"/>
+          <w:szCs w:val="24"/>
+          <w:lang w:eastAsia="pt-BR"/>
+          <w14:ligatures w14:val="none"/>
+        </w:rPr>
+        <w:t>Fatech</w:t>
+      </w:r>
+      <w:proofErr w:type="spellEnd"/>
       <w:r>
         <w:rPr>
           <w:rFonts w:ascii="Arial" w:eastAsia="Times New Roman" w:hAnsi="Arial" w:cs="Arial"/>
@@ -666,12 +797,13 @@
       <w:pPr>
         <w:shd w:val="clear" w:color="auto" w:fill="FFFFFF"/>
         <w:spacing w:after="300" w:line="360" w:lineRule="atLeast"/>
+        <w:jc w:val="both"/>
         <w:outlineLvl w:val="3"/>
         <w:rPr>
           <w:rFonts w:ascii="Arial" w:eastAsia="Times New Roman" w:hAnsi="Arial" w:cs="Arial"/>
           <w:b/>
           <w:bCs/>
-          <w:color w:val="4B4E5C"/>
+          <w:color w:val="4472C4" w:themeColor="accent1"/>
           <w:spacing w:val="5"/>
           <w:kern w:val="0"/>
           <w:sz w:val="30"/>
@@ -685,7 +817,7 @@
           <w:rFonts w:ascii="Arial" w:eastAsia="Times New Roman" w:hAnsi="Arial" w:cs="Arial"/>
           <w:b/>
           <w:bCs/>
-          <w:color w:val="4B4E5C"/>
+          <w:color w:val="4472C4" w:themeColor="accent1"/>
           <w:spacing w:val="5"/>
           <w:kern w:val="0"/>
           <w:sz w:val="30"/>
@@ -700,6 +832,7 @@
       <w:pPr>
         <w:shd w:val="clear" w:color="auto" w:fill="FFFFFF"/>
         <w:spacing w:after="100" w:afterAutospacing="1" w:line="300" w:lineRule="atLeast"/>
+        <w:jc w:val="both"/>
         <w:rPr>
           <w:rFonts w:ascii="Arial" w:eastAsia="Times New Roman" w:hAnsi="Arial" w:cs="Arial"/>
           <w:color w:val="000000" w:themeColor="text1"/>
@@ -735,7 +868,35 @@
           <w:lang w:eastAsia="pt-BR"/>
           <w14:ligatures w14:val="none"/>
         </w:rPr>
-        <w:t xml:space="preserve">a Fatech </w:t>
+        <w:t xml:space="preserve">a </w:t>
+      </w:r>
+      <w:proofErr w:type="spellStart"/>
+      <w:r>
+        <w:rPr>
+          <w:rFonts w:ascii="Arial" w:eastAsia="Times New Roman" w:hAnsi="Arial" w:cs="Arial"/>
+          <w:color w:val="000000" w:themeColor="text1"/>
+          <w:spacing w:val="5"/>
+          <w:kern w:val="0"/>
+          <w:sz w:val="24"/>
+          <w:szCs w:val="24"/>
+          <w:lang w:eastAsia="pt-BR"/>
+          <w14:ligatures w14:val="none"/>
+        </w:rPr>
+        <w:t>Fatech</w:t>
+      </w:r>
+      <w:proofErr w:type="spellEnd"/>
+      <w:r>
+        <w:rPr>
+          <w:rFonts w:ascii="Arial" w:eastAsia="Times New Roman" w:hAnsi="Arial" w:cs="Arial"/>
+          <w:color w:val="000000" w:themeColor="text1"/>
+          <w:spacing w:val="5"/>
+          <w:kern w:val="0"/>
+          <w:sz w:val="24"/>
+          <w:szCs w:val="24"/>
+          <w:lang w:eastAsia="pt-BR"/>
+          <w14:ligatures w14:val="none"/>
+        </w:rPr>
+        <w:t xml:space="preserve"> </w:t>
       </w:r>
       <w:r>
         <w:rPr>
@@ -801,7 +962,7 @@
 </file>
 
 <file path=word/styles.xml><?xml version="1.0" encoding="utf-8"?>
-<w:styles xmlns:mc="http://schemas.openxmlformats.org/markup-compatibility/2006" xmlns:r="http://schemas.openxmlformats.org/officeDocument/2006/relationships" xmlns:w="http://schemas.openxmlformats.org/wordprocessingml/2006/main" xmlns:w14="http://schemas.microsoft.com/office/word/2010/wordml" xmlns:w15="http://schemas.microsoft.com/office/word/2012/wordml" xmlns:w16cex="http://schemas.microsoft.com/office/word/2018/wordml/cex" xmlns:w16cid="http://schemas.microsoft.com/office/word/2016/wordml/cid" xmlns:w16="http://schemas.microsoft.com/office/word/2018/wordml" xmlns:w16sdtdh="http://schemas.microsoft.com/office/word/2020/wordml/sdtdatahash" xmlns:w16se="http://schemas.microsoft.com/office/word/2015/wordml/symex" mc:Ignorable="w14 w15 w16se w16cid w16 w16cex w16sdtdh">
+<w:styles xmlns:mc="http://schemas.openxmlformats.org/markup-compatibility/2006" xmlns:r="http://schemas.openxmlformats.org/officeDocument/2006/relationships" xmlns:w="http://schemas.openxmlformats.org/wordprocessingml/2006/main" xmlns:w14="http://schemas.microsoft.com/office/word/2010/wordml" xmlns:w15="http://schemas.microsoft.com/office/word/2012/wordml" mc:Ignorable="w14 w15">
   <w:docDefaults>
     <w:rPrDefault>
       <w:rPr>
@@ -819,7 +980,7 @@
       </w:pPr>
     </w:pPrDefault>
   </w:docDefaults>
-  <w:latentStyles w:defLockedState="0" w:defUIPriority="99" w:defSemiHidden="0" w:defUnhideWhenUsed="0" w:defQFormat="0" w:count="376">
+  <w:latentStyles w:defLockedState="0" w:defUIPriority="99" w:defSemiHidden="0" w:defUnhideWhenUsed="0" w:defQFormat="0" w:count="371">
     <w:lsdException w:name="Normal" w:uiPriority="0" w:qFormat="1"/>
     <w:lsdException w:name="heading 1" w:uiPriority="9" w:qFormat="1"/>
     <w:lsdException w:name="heading 2" w:semiHidden="1" w:uiPriority="9" w:unhideWhenUsed="1" w:qFormat="1"/>
@@ -1191,11 +1352,6 @@
     <w:lsdException w:name="List Table 5 Dark Accent 6" w:uiPriority="50"/>
     <w:lsdException w:name="List Table 6 Colorful Accent 6" w:uiPriority="51"/>
     <w:lsdException w:name="List Table 7 Colorful Accent 6" w:uiPriority="52"/>
-    <w:lsdException w:name="Mention" w:semiHidden="1" w:unhideWhenUsed="1"/>
-    <w:lsdException w:name="Smart Hyperlink" w:semiHidden="1" w:unhideWhenUsed="1"/>
-    <w:lsdException w:name="Hashtag" w:semiHidden="1" w:unhideWhenUsed="1"/>
-    <w:lsdException w:name="Unresolved Mention" w:semiHidden="1" w:unhideWhenUsed="1"/>
-    <w:lsdException w:name="Smart Link" w:semiHidden="1" w:unhideWhenUsed="1"/>
   </w:latentStyles>
   <w:style w:type="paragraph" w:default="1" w:styleId="Normal">
     <w:name w:val="Normal"/>

</xml_diff>